<commit_message>
added k=2 spatial Construct models results and updated figs/tables, incl. admixture plots for each model
</commit_message>
<xml_diff>
--- a/Figures_Tables/conStruct/table_spatial.docx
+++ b/Figures_Tables/conStruct/table_spatial.docx
@@ -333,7 +333,7 @@
                 <w:szCs w:val="22"/>
                 <w:color w:val="000000"/>
               </w:rPr>
-              <w:t xml:space="preserve"/>
+              <w:t xml:space="preserve">0.05</w:t>
             </w:r>
           </w:p>
         </w:tc>
@@ -560,7 +560,7 @@
                 <w:szCs w:val="22"/>
                 <w:color w:val="000000"/>
               </w:rPr>
-              <w:t xml:space="preserve"/>
+              <w:t xml:space="preserve">0.95</w:t>
             </w:r>
           </w:p>
         </w:tc>
@@ -787,7 +787,7 @@
                 <w:szCs w:val="22"/>
                 <w:color w:val="000000"/>
               </w:rPr>
-              <w:t xml:space="preserve"/>
+              <w:t xml:space="preserve">0.00</w:t>
             </w:r>
           </w:p>
         </w:tc>
@@ -1014,7 +1014,7 @@
                 <w:szCs w:val="22"/>
                 <w:color w:val="000000"/>
               </w:rPr>
-              <w:t xml:space="preserve"/>
+              <w:t xml:space="preserve">0.00</w:t>
             </w:r>
           </w:p>
         </w:tc>
@@ -1241,7 +1241,7 @@
                 <w:szCs w:val="22"/>
                 <w:color w:val="000000"/>
               </w:rPr>
-              <w:t xml:space="preserve"/>
+              <w:t xml:space="preserve">0.00</w:t>
             </w:r>
           </w:p>
         </w:tc>

</xml_diff>

<commit_message>
added k=5, spatial data to conStruct
</commit_message>
<xml_diff>
--- a/Figures_Tables/conStruct/table_spatial.docx
+++ b/Figures_Tables/conStruct/table_spatial.docx
@@ -465,7 +465,7 @@
                 <w:szCs w:val="22"/>
                 <w:color w:val="000000"/>
               </w:rPr>
-              <w:t xml:space="preserve"/>
+              <w:t xml:space="preserve">0.219</w:t>
             </w:r>
           </w:p>
         </w:tc>
@@ -692,7 +692,7 @@
                 <w:szCs w:val="22"/>
                 <w:color w:val="000000"/>
               </w:rPr>
-              <w:t xml:space="preserve"/>
+              <w:t xml:space="preserve">0.195</w:t>
             </w:r>
           </w:p>
         </w:tc>
@@ -919,7 +919,7 @@
                 <w:szCs w:val="22"/>
                 <w:color w:val="000000"/>
               </w:rPr>
-              <w:t xml:space="preserve"/>
+              <w:t xml:space="preserve">0.270</w:t>
             </w:r>
           </w:p>
         </w:tc>
@@ -1146,7 +1146,7 @@
                 <w:szCs w:val="22"/>
                 <w:color w:val="000000"/>
               </w:rPr>
-              <w:t xml:space="preserve"/>
+              <w:t xml:space="preserve">0.211</w:t>
             </w:r>
           </w:p>
         </w:tc>
@@ -1373,7 +1373,7 @@
                 <w:szCs w:val="22"/>
                 <w:color w:val="000000"/>
               </w:rPr>
-              <w:t xml:space="preserve"/>
+              <w:t xml:space="preserve">0.105</w:t>
             </w:r>
           </w:p>
         </w:tc>

</xml_diff>